<commit_message>
memoria comenzada, marco teórico preparado
</commit_message>
<xml_diff>
--- a/contenido-provisional/Marco Teórico.DOCX
+++ b/contenido-provisional/Marco Teórico.DOCX
@@ -1,10 +1,12 @@
 
 <file path=word/document.xml><?xml version="1.0" encoding="utf-8"?>
-<w:document xmlns:wpc="http://schemas.microsoft.com/office/word/2010/wordprocessingCanvas" xmlns:cx="http://schemas.microsoft.com/office/drawing/2014/chartex" xmlns:cx1="http://schemas.microsoft.com/office/drawing/2015/9/8/chartex" xmlns:cx2="http://schemas.microsoft.com/office/drawing/2015/10/21/chartex" xmlns:cx3="http://schemas.microsoft.com/office/drawing/2016/5/9/chartex" xmlns:cx4="http://schemas.microsoft.com/office/drawing/2016/5/10/chartex" xmlns:cx5="http://schemas.microsoft.com/office/drawing/2016/5/11/chartex" xmlns:cx6="http://schemas.microsoft.com/office/drawing/2016/5/12/chartex" xmlns:cx7="http://schemas.microsoft.com/office/drawing/2016/5/13/chartex" xmlns:cx8="http://schemas.microsoft.com/office/drawing/2016/5/14/chartex" xmlns:mc="http://schemas.openxmlformats.org/markup-compatibility/2006" xmlns:aink="http://schemas.microsoft.com/office/drawing/2016/ink" xmlns:am3d="http://schemas.microsoft.com/office/drawing/2017/model3d" xmlns:o="urn:schemas-microsoft-com:office:office" xmlns:r="http://schemas.openxmlformats.org/officeDocument/2006/relationships" xmlns:m="http://schemas.openxmlformats.org/officeDocument/2006/math" xmlns:v="urn:schemas-microsoft-com:vml" xmlns:wp14="http://schemas.microsoft.com/office/word/2010/wordprocessingDrawing" xmlns:wp="http://schemas.openxmlformats.org/drawingml/2006/wordprocessingDrawing" xmlns:w10="urn:schemas-microsoft-com:office:word" xmlns:w="http://schemas.openxmlformats.org/wordprocessingml/2006/main" xmlns:w14="http://schemas.microsoft.com/office/word/2010/wordml" xmlns:w15="http://schemas.microsoft.com/office/word/2012/wordml" xmlns:w16cex="http://schemas.microsoft.com/office/word/2018/wordml/cex" xmlns:w16cid="http://schemas.microsoft.com/office/word/2016/wordml/cid" xmlns:w16="http://schemas.microsoft.com/office/word/2018/wordml" xmlns:w16sdtdh="http://schemas.microsoft.com/office/word/2020/wordml/sdtdatahash" xmlns:w16se="http://schemas.microsoft.com/office/word/2015/wordml/symex" xmlns:wpg="http://schemas.microsoft.com/office/word/2010/wordprocessingGroup" xmlns:wpi="http://schemas.microsoft.com/office/word/2010/wordprocessingInk" xmlns:wne="http://schemas.microsoft.com/office/word/2006/wordml" xmlns:wps="http://schemas.microsoft.com/office/word/2010/wordprocessingShape" mc:Ignorable="w14 w15 w16se w16cid w16 w16cex w16sdtdh wp14">
+<w:document xmlns:o="urn:schemas-microsoft-com:office:office" xmlns:r="http://schemas.openxmlformats.org/officeDocument/2006/relationships" xmlns:v="urn:schemas-microsoft-com:vml" xmlns:w="http://schemas.openxmlformats.org/wordprocessingml/2006/main" xmlns:w10="urn:schemas-microsoft-com:office:word" xmlns:wp="http://schemas.openxmlformats.org/drawingml/2006/wordprocessingDrawing" xmlns:wps="http://schemas.microsoft.com/office/word/2010/wordprocessingShape" xmlns:wpg="http://schemas.microsoft.com/office/word/2010/wordprocessingGroup" xmlns:mc="http://schemas.openxmlformats.org/markup-compatibility/2006" xmlns:wp14="http://schemas.microsoft.com/office/word/2010/wordprocessingDrawing" xmlns:w14="http://schemas.microsoft.com/office/word/2010/wordml" mc:Ignorable="w14 wp14">
   <w:body>
     <w:p>
       <w:pPr>
-        <w:rPr>
+        <w:pStyle w:val="Normal"/>
+        <w:rPr>
+          <w:b/>
           <w:b/>
           <w:bCs/>
           <w:sz w:val="24"/>
@@ -22,132 +24,152 @@
       </w:r>
     </w:p>
     <w:p>
-      <w:r>
-        <w:t xml:space="preserve">En el mundo de los videojuegos, la optimización del código, los datos y la memoria es muy importante, de esto depende la potencia de tu creación. Uno de los problemas a la hora de hacer un juego es la flexibilidad de tu código, ya que si no se sigue ninguna estructura u orden </w:t>
-      </w:r>
-      <w:r>
-        <w:t>será un desastre el resultado.</w:t>
-      </w:r>
-    </w:p>
-    <w:p>
-      <w:r>
-        <w:t>Necesitaremos unas rutinas de programación que permitan el diseño, creación y funcionamiento de un videojuego. Esta rutina</w:t>
-      </w:r>
-      <w:r>
-        <w:t>,</w:t>
-      </w:r>
-      <w:r>
-        <w:t xml:space="preserve"> la conseguiremos desarrollando un motor Entity Component System (ECS), el cual nos permite tener entidades relacionadas con sus componentes y del perfecto funcionamiento de los sistemas. El núcleo del videojuego, y la tecnología que requiere un pleno conocimiento del funcionamiento de la memoria en el ordenador.</w:t>
-      </w:r>
-    </w:p>
-    <w:p>
-      <w:r>
-        <w:t>Pero</w:t>
-      </w:r>
-      <w:r>
-        <w:t xml:space="preserve"> ¿Qué es un ECS realmente?</w:t>
-      </w:r>
-    </w:p>
-    <w:p>
-      <w:r>
+      <w:pPr>
+        <w:pStyle w:val="Normal"/>
+        <w:rPr/>
+      </w:pPr>
+      <w:r>
+        <w:rPr/>
+        <w:t>En el mundo de los videojuegos, la optimización del código, los datos y la memoria es muy importante, de esto depende la potencia de tu creación. Uno de los problemas a la hora de hacer un juego es la flexibilidad de tu código, ya que si no se sigue ninguna estructura u orden será un desastre el resultado.</w:t>
+      </w:r>
+    </w:p>
+    <w:p>
+      <w:pPr>
+        <w:pStyle w:val="Normal"/>
+        <w:rPr/>
+      </w:pPr>
+      <w:r>
+        <w:rPr/>
+        <w:t>Necesitaremos unas rutinas de programación que permitan el diseño, creación y funcionamiento de un videojuego. Esta rutina, la conseguiremos desarrollando un motor Entity Component System (ECS), el cual nos permite tener entidades relacionadas con sus componentes y del perfecto funcionamiento de los sistemas. El núcleo del videojuego, y la tecnología que requiere un pleno conocimiento del funcionamiento de la memoria en el ordenador.</w:t>
+      </w:r>
+    </w:p>
+    <w:p>
+      <w:pPr>
+        <w:pStyle w:val="Normal"/>
+        <w:rPr/>
+      </w:pPr>
+      <w:r>
+        <w:rPr/>
+        <w:t>Pero ¿Qué es un ECS realmente?</w:t>
+      </w:r>
+    </w:p>
+    <w:p>
+      <w:pPr>
+        <w:pStyle w:val="Normal"/>
+        <w:rPr/>
+      </w:pPr>
+      <w:r>
+        <w:rPr/>
         <w:t xml:space="preserve"> </w:t>
       </w:r>
       <w:r>
-        <w:t xml:space="preserve">Es un patrón de arquitectura de software muy usado en el mundo de los videojuegos como se menciona anteriormente, que tiene un objetivo claro, representar objetos en el mundo del videojuego. Este funciona almacenando las entidades u objetos del juego, </w:t>
-      </w:r>
-      <w:r>
-        <w:t>debidamente enlazadas con sus componentes, y es el que se encarga de su paso a los sistemas.</w:t>
-      </w:r>
-    </w:p>
-    <w:p>
-      <w:r>
-        <w:t>Sigue el principio de composición sobre herencia, esto significa que cada entidad se define por sus componentes asociados. Los sistemas actúan globalmente sobre todas las entidades que tengan los componentes requeridos.</w:t>
-      </w:r>
-      <w:r>
-        <w:t xml:space="preserve">   </w:t>
-      </w:r>
-    </w:p>
-    <w:p>
-      <w:r>
+        <w:rPr/>
+        <w:t>Es un patrón de arquitectura de software muy usado en el mundo de los videojuegos como se menciona anteriormente, que tiene un objetivo claro, representar objetos en el mundo del videojuego. Este funciona almacenando las entidades u objetos del juego, debidamente enlazadas con sus componentes, y es el que se encarga de su paso a los sistemas.</w:t>
+      </w:r>
+    </w:p>
+    <w:p>
+      <w:pPr>
+        <w:pStyle w:val="Normal"/>
+        <w:rPr/>
+      </w:pPr>
+      <w:r>
+        <w:rPr/>
+        <w:t xml:space="preserve">Sigue el principio de composición sobre herencia, esto significa que cada entidad se define por sus componentes asociados. Los sistemas actúan globalmente sobre todas las entidades que tengan los componentes requeridos.   </w:t>
+      </w:r>
+    </w:p>
+    <w:p>
+      <w:pPr>
+        <w:pStyle w:val="Normal"/>
+        <w:rPr/>
+      </w:pPr>
+      <w:r>
+        <w:rPr/>
         <w:t>Estas características nombradas en varias ocasiones anteriormente, podemos definirlas de la siguiente forma:</w:t>
       </w:r>
     </w:p>
     <w:p>
-      <w:r>
-        <w:t>Las Entidades representan cada uno de los objetos visibles y no visibles del videojuego, cada personaje, cada objeto es una entidad. Muchas veces, cuando hablamos de entidades en código, las vemos representadas simplemente con una máscara de bits</w:t>
-      </w:r>
-      <w:r>
-        <w:t>, que representa el conjunto de componentes que la forman.</w:t>
-      </w:r>
-    </w:p>
-    <w:p>
-      <w:pPr>
-        <w:pStyle w:val="li1"/>
+      <w:pPr>
+        <w:pStyle w:val="Normal"/>
+        <w:rPr/>
+      </w:pPr>
+      <w:r>
+        <w:rPr/>
+        <w:t>Las Entidades representan cada uno de los objetos visibles y no visibles del videojuego, cada personaje, cada objeto es una entidad. Muchas veces, cuando hablamos de entidades en código, las vemos representadas simplemente con una máscara de bits, que representa el conjunto de componentes que la forman.</w:t>
+      </w:r>
+    </w:p>
+    <w:p>
+      <w:pPr>
+        <w:pStyle w:val="Li1"/>
         <w:numPr>
           <w:ilvl w:val="0"/>
           <w:numId w:val="2"/>
         </w:numPr>
         <w:shd w:val="clear" w:color="auto" w:fill="E0E0E0"/>
-        <w:rPr>
-          <w:rFonts w:ascii="Courier New" w:hAnsi="Courier New" w:cs="Courier New"/>
+        <w:spacing w:before="280" w:after="280"/>
+        <w:rPr/>
+      </w:pPr>
+      <w:r>
+        <w:rPr/>
+        <w:tab/>
+      </w:r>
+      <w:r>
+        <w:rPr>
+          <w:rFonts w:cs="Courier New" w:ascii="Courier New" w:hAnsi="Courier New"/>
           <w:color w:val="000060"/>
         </w:rPr>
-      </w:pPr>
-      <w:r>
-        <w:tab/>
-      </w:r>
-      <w:r>
-        <w:rPr>
-          <w:rFonts w:ascii="Courier New" w:hAnsi="Courier New" w:cs="Courier New"/>
+        <w:t>std</w:t>
+      </w:r>
+      <w:r>
+        <w:rPr>
+          <w:rStyle w:val="Sy0"/>
+          <w:rFonts w:cs="Courier New" w:ascii="Courier New" w:hAnsi="Courier New"/>
+          <w:color w:val="339933"/>
+        </w:rPr>
+        <w:t>::</w:t>
+      </w:r>
+      <w:r>
+        <w:rPr>
+          <w:rStyle w:val="Me2"/>
+          <w:rFonts w:cs="Courier New" w:ascii="Courier New" w:hAnsi="Courier New"/>
+          <w:color w:val="004000"/>
+        </w:rPr>
+        <w:t xml:space="preserve">size_t </w:t>
+      </w:r>
+      <w:r>
+        <w:rPr>
+          <w:rFonts w:cs="Courier New" w:ascii="Courier New" w:hAnsi="Courier New"/>
           <w:color w:val="000060"/>
         </w:rPr>
-        <w:t>std</w:t>
-      </w:r>
-      <w:r>
-        <w:rPr>
-          <w:rStyle w:val="sy0"/>
-          <w:rFonts w:ascii="Courier New" w:hAnsi="Courier New" w:cs="Courier New"/>
+        <w:t>maskCMP</w:t>
+      </w:r>
+      <w:r>
+        <w:rPr>
+          <w:rStyle w:val="Sy0"/>
+          <w:rFonts w:cs="Courier New" w:ascii="Courier New" w:hAnsi="Courier New"/>
           <w:color w:val="339933"/>
         </w:rPr>
-        <w:t>::</w:t>
-      </w:r>
-      <w:r>
-        <w:rPr>
-          <w:rStyle w:val="me2"/>
-          <w:rFonts w:ascii="Courier New" w:hAnsi="Courier New" w:cs="Courier New"/>
-          <w:color w:val="004000"/>
-        </w:rPr>
-        <w:t>size_t</w:t>
-      </w:r>
-      <w:r>
-        <w:rPr>
-          <w:rFonts w:ascii="Courier New" w:hAnsi="Courier New" w:cs="Courier New"/>
-          <w:color w:val="000060"/>
-        </w:rPr>
-        <w:t> maskCMP</w:t>
-      </w:r>
-      <w:r>
-        <w:rPr>
-          <w:rStyle w:val="sy0"/>
-          <w:rFonts w:ascii="Courier New" w:hAnsi="Courier New" w:cs="Courier New"/>
-          <w:color w:val="339933"/>
-        </w:rPr>
         <w:t>;</w:t>
       </w:r>
     </w:p>
     <w:p>
-      <w:r>
+      <w:pPr>
+        <w:pStyle w:val="Normal"/>
+        <w:rPr/>
+      </w:pPr>
+      <w:r>
+        <w:rPr/>
         <w:t>Los Componentes como ya hemos dicho les dan un aspecto único a las entidades, ya que puede haber dos entidades con componente de físicas, pero este a su vez puede ser diferente. Los componentes poseen los datos necesarios y valores de los objetos. Suelen ser estructuras (struct) o clases.</w:t>
       </w:r>
     </w:p>
     <w:p>
       <w:pPr>
-        <w:pStyle w:val="li1"/>
+        <w:pStyle w:val="Li1"/>
         <w:numPr>
           <w:ilvl w:val="0"/>
           <w:numId w:val="1"/>
         </w:numPr>
         <w:shd w:val="clear" w:color="auto" w:fill="E0E0E0"/>
+        <w:spacing w:before="280" w:after="280"/>
         <w:rPr>
           <w:rFonts w:ascii="Courier New" w:hAnsi="Courier New" w:cs="Courier New"/>
           <w:color w:val="000060"/>
@@ -155,15 +177,15 @@
       </w:pPr>
       <w:r>
         <w:rPr>
-          <w:rFonts w:ascii="Courier New" w:hAnsi="Courier New" w:cs="Courier New"/>
+          <w:rFonts w:cs="Courier New" w:ascii="Courier New" w:hAnsi="Courier New"/>
           <w:color w:val="000060"/>
         </w:rPr>
         <w:t>struct Health</w:t>
       </w:r>
       <w:r>
         <w:rPr>
-          <w:rStyle w:val="br0"/>
-          <w:rFonts w:ascii="Courier New" w:hAnsi="Courier New" w:cs="Courier New"/>
+          <w:rStyle w:val="Br0"/>
+          <w:rFonts w:cs="Courier New" w:ascii="Courier New" w:hAnsi="Courier New"/>
           <w:color w:val="009900"/>
         </w:rPr>
         <w:t>{</w:t>
@@ -171,28 +193,33 @@
     </w:p>
     <w:p>
       <w:pPr>
-        <w:pStyle w:val="li1"/>
+        <w:pStyle w:val="Li1"/>
         <w:numPr>
           <w:ilvl w:val="0"/>
           <w:numId w:val="1"/>
         </w:numPr>
         <w:shd w:val="clear" w:color="auto" w:fill="E0E0E0"/>
-        <w:rPr>
-          <w:rFonts w:ascii="Courier New" w:hAnsi="Courier New" w:cs="Courier New"/>
+        <w:spacing w:before="280" w:after="280"/>
+        <w:rPr/>
+      </w:pPr>
+      <w:r>
+        <w:rPr>
+          <w:rFonts w:cs="Courier New" w:ascii="Courier New" w:hAnsi="Courier New"/>
           <w:color w:val="000060"/>
         </w:rPr>
-      </w:pPr>
-      <w:r>
-        <w:rPr>
-          <w:rFonts w:ascii="Courier New" w:hAnsi="Courier New" w:cs="Courier New"/>
+        <w:t xml:space="preserve">     </w:t>
+      </w:r>
+      <w:r>
+        <w:rPr>
+          <w:rFonts w:cs="Courier New" w:ascii="Courier New" w:hAnsi="Courier New"/>
           <w:color w:val="000060"/>
         </w:rPr>
-        <w:t>     int health</w:t>
-      </w:r>
-      <w:r>
-        <w:rPr>
-          <w:rStyle w:val="sy0"/>
-          <w:rFonts w:ascii="Courier New" w:hAnsi="Courier New" w:cs="Courier New"/>
+        <w:t>int health</w:t>
+      </w:r>
+      <w:r>
+        <w:rPr>
+          <w:rStyle w:val="Sy0"/>
+          <w:rFonts w:cs="Courier New" w:ascii="Courier New" w:hAnsi="Courier New"/>
           <w:color w:val="339933"/>
         </w:rPr>
         <w:t>;</w:t>
@@ -200,28 +227,33 @@
     </w:p>
     <w:p>
       <w:pPr>
-        <w:pStyle w:val="li1"/>
+        <w:pStyle w:val="Li1"/>
         <w:numPr>
           <w:ilvl w:val="0"/>
           <w:numId w:val="1"/>
         </w:numPr>
         <w:shd w:val="clear" w:color="auto" w:fill="E0E0E0"/>
-        <w:rPr>
-          <w:rFonts w:ascii="Courier New" w:hAnsi="Courier New" w:cs="Courier New"/>
+        <w:spacing w:before="280" w:after="280"/>
+        <w:rPr/>
+      </w:pPr>
+      <w:r>
+        <w:rPr>
+          <w:rFonts w:cs="Courier New" w:ascii="Courier New" w:hAnsi="Courier New"/>
           <w:color w:val="000060"/>
         </w:rPr>
-      </w:pPr>
-      <w:r>
-        <w:rPr>
-          <w:rFonts w:ascii="Courier New" w:hAnsi="Courier New" w:cs="Courier New"/>
+        <w:t xml:space="preserve">     </w:t>
+      </w:r>
+      <w:r>
+        <w:rPr>
+          <w:rFonts w:cs="Courier New" w:ascii="Courier New" w:hAnsi="Courier New"/>
           <w:color w:val="000060"/>
         </w:rPr>
-        <w:t>     int healthIncrement</w:t>
-      </w:r>
-      <w:r>
-        <w:rPr>
-          <w:rStyle w:val="sy0"/>
-          <w:rFonts w:ascii="Courier New" w:hAnsi="Courier New" w:cs="Courier New"/>
+        <w:t>int healthIncrement</w:t>
+      </w:r>
+      <w:r>
+        <w:rPr>
+          <w:rStyle w:val="Sy0"/>
+          <w:rFonts w:cs="Courier New" w:ascii="Courier New" w:hAnsi="Courier New"/>
           <w:color w:val="339933"/>
         </w:rPr>
         <w:t>;</w:t>
@@ -229,12 +261,13 @@
     </w:p>
     <w:p>
       <w:pPr>
-        <w:pStyle w:val="li1"/>
+        <w:pStyle w:val="Li1"/>
         <w:numPr>
           <w:ilvl w:val="0"/>
           <w:numId w:val="1"/>
         </w:numPr>
         <w:shd w:val="clear" w:color="auto" w:fill="E0E0E0"/>
+        <w:spacing w:before="280" w:after="280"/>
         <w:rPr>
           <w:rFonts w:ascii="Courier New" w:hAnsi="Courier New" w:cs="Courier New"/>
           <w:color w:val="000060"/>
@@ -242,103 +275,242 @@
       </w:pPr>
       <w:r>
         <w:rPr>
-          <w:rStyle w:val="br0"/>
-          <w:rFonts w:ascii="Courier New" w:hAnsi="Courier New" w:cs="Courier New"/>
+          <w:rStyle w:val="Br0"/>
+          <w:rFonts w:cs="Courier New" w:ascii="Courier New" w:hAnsi="Courier New"/>
           <w:color w:val="009900"/>
         </w:rPr>
         <w:t>}</w:t>
       </w:r>
       <w:r>
         <w:rPr>
-          <w:rStyle w:val="sy0"/>
-          <w:rFonts w:ascii="Courier New" w:hAnsi="Courier New" w:cs="Courier New"/>
+          <w:rStyle w:val="Sy0"/>
+          <w:rFonts w:cs="Courier New" w:ascii="Courier New" w:hAnsi="Courier New"/>
           <w:color w:val="339933"/>
         </w:rPr>
         <w:t>;</w:t>
       </w:r>
     </w:p>
     <w:p>
-      <w:r>
+      <w:pPr>
+        <w:pStyle w:val="Normal"/>
+        <w:rPr/>
+      </w:pPr>
+      <w:r>
+        <w:rPr/>
         <w:t xml:space="preserve"> </w:t>
       </w:r>
       <w:r>
-        <w:t>Los sistemas son los que se encargan de procesar los datos que el “Entity manager” envía, l</w:t>
-      </w:r>
-      <w:r>
-        <w:t>os</w:t>
-      </w:r>
-      <w:r>
-        <w:t xml:space="preserve"> cual</w:t>
-      </w:r>
-      <w:r>
-        <w:t>es</w:t>
-      </w:r>
-      <w:r>
-        <w:t xml:space="preserve"> cumpla</w:t>
-      </w:r>
-      <w:r>
-        <w:t>n</w:t>
-      </w:r>
-      <w:r>
-        <w:t xml:space="preserve"> los requisitos impuestos por el sistema. Estos requisitos suelen verse especificados por una máscara de componentes también y el motor como ya hemos mencionado se encarga de revisar las entidades que dispone con estos componentes y el sistema los modifica.</w:t>
-      </w:r>
-    </w:p>
-    <w:p/>
-    <w:p>
-      <w:r>
-        <w:lastRenderedPageBreak/>
+        <w:rPr/>
+        <w:t>Los sistemas son los que se encargan de procesar los datos que el “Entity manager” envía, los cuales cumplan los requisitos impuestos por el sistema. Estos requisitos suelen verse especificados por una máscara de componentes también y el motor como ya hemos mencionado se encarga de revisar las entidades que dispone con estos componentes y el sistema los modifica.</w:t>
+      </w:r>
+    </w:p>
+    <w:p>
+      <w:pPr>
+        <w:pStyle w:val="Normal"/>
+        <w:rPr/>
+      </w:pPr>
+      <w:r>
+        <w:rPr/>
+      </w:r>
+    </w:p>
+    <w:p>
+      <w:pPr>
+        <w:pStyle w:val="Normal"/>
+        <w:rPr/>
+      </w:pPr>
+      <w:r>
+        <w:rPr/>
         <w:t>Las entidades de nuestro videojuego podrán ser modificadas durante la ejecución de este, con acciones que el jugador haga, incluso eliminadas. También se crearán muchas en tiempo de ejecución.</w:t>
       </w:r>
     </w:p>
-    <w:p/>
-    <w:p>
-      <w:r>
+    <w:p>
+      <w:pPr>
+        <w:pStyle w:val="Normal"/>
+        <w:rPr/>
+      </w:pPr>
+      <w:r>
+        <w:rPr/>
+      </w:r>
+    </w:p>
+    <w:p>
+      <w:pPr>
+        <w:pStyle w:val="Normal"/>
+        <w:rPr/>
+      </w:pPr>
+      <w:r>
+        <w:rPr/>
         <w:t>Hemos nombrado con anterioridad al “Entity Manager”, la parte base y de unión de toda la estructura. Es una clase donde almacenamos todos nuestros datos, con esto me refiero a que es el lugar donde encontraremos por ejemplo un array de entidades, o estructuras para almacenar componentes. En el caso de que estos almacenamientos sucedan en otro lugar, habrá un objeto de ese tipo en él.</w:t>
       </w:r>
     </w:p>
     <w:p>
-      <w:r>
+      <w:pPr>
+        <w:pStyle w:val="Normal"/>
+        <w:rPr/>
+      </w:pPr>
+      <w:r>
+        <w:rPr/>
         <w:t>Además de contener la gran cantidad de información de nuestro motor, contiene funcionalidades base en el funcionamiento de un videojuego. Ya que posteriormente los sistemas se apoyan en estas funciones propias del Entity Manager para obtener los componentes a modificar.</w:t>
       </w:r>
     </w:p>
     <w:p>
-      <w:r>
-        <w:t xml:space="preserve">Otra característica que podemos remarcar de esta “clase núcleo” es que podemos construirla de tal forma que sea una plantilla, donde nosotros decidiremos quienes son los componentes que maneja, y de qué tipo son las entidades con las que vamos a trabajar. Y esto es muy importante en esta </w:t>
-      </w:r>
-      <w:r>
-        <w:t>guía</w:t>
-      </w:r>
-      <w:r>
-        <w:t xml:space="preserve">, ya que construiremos un motor configurable, con el que podremos crear distintos videojuegos, simplemente configurando nuestro motor de formas diferentes. </w:t>
-      </w:r>
-    </w:p>
-    <w:p/>
-    <w:p>
-      <w:r>
+      <w:pPr>
+        <w:pStyle w:val="Normal"/>
+        <w:rPr/>
+      </w:pPr>
+      <w:r>
+        <w:rPr/>
+        <w:t xml:space="preserve">Otra característica que podemos remarcar de esta “clase núcleo” es que podemos construirla de tal forma que sea una plantilla, donde nosotros decidiremos quienes son los componentes que maneja, y de qué tipo son las entidades con las que vamos a trabajar. Y esto es muy importante en esta guía, ya que construiremos un motor configurable, con el que podremos crear distintos videojuegos, simplemente configurando nuestro motor de formas diferentes. </w:t>
+      </w:r>
+    </w:p>
+    <w:p>
+      <w:pPr>
+        <w:pStyle w:val="Normal"/>
+        <w:rPr/>
+      </w:pPr>
+      <w:r>
+        <w:rPr/>
+      </w:r>
+    </w:p>
+    <w:p>
+      <w:pPr>
+        <w:pStyle w:val="Normal"/>
+        <w:rPr/>
+      </w:pPr>
+      <w:r>
+        <w:rPr/>
         <w:t>Los datos de todas las instancias de un componente se almacenan en la memoria física (la memoria que se almacena temporalmente mientras se ejecutan los programas, la RAM), lo que permite un acceso eficiente a la memoria para los sistemas que operan con las entidades.</w:t>
       </w:r>
     </w:p>
     <w:p>
-      <w:r>
-        <w:t>Y hablando de estos espacios de almacenamiento, podemos profundizar en los “Slotmaps”, que son los que vamos a utilizar y emplear en esta guía. ----</w:t>
+      <w:pPr>
+        <w:pStyle w:val="Normal"/>
+        <w:rPr/>
+      </w:pPr>
+      <w:r>
+        <w:rPr/>
+        <w:t xml:space="preserve">Y hablando de estos espacios de almacenamiento, podemos profundizar en los “Slotmaps”, que </w:t>
+      </w:r>
+      <w:r>
+        <w:rPr/>
+        <w:t xml:space="preserve">es la estructura de almacenamiento de datos </w:t>
+      </w:r>
+      <w:r>
+        <w:rPr/>
+        <w:t xml:space="preserve">que vamos a utilizar y emplear en esta guía. </w:t>
+      </w:r>
+    </w:p>
+    <w:p>
+      <w:pPr>
+        <w:pStyle w:val="Normal"/>
+        <w:rPr/>
+      </w:pPr>
+      <w:r>
+        <w:rPr/>
+      </w:r>
+    </w:p>
+    <w:p>
+      <w:pPr>
+        <w:pStyle w:val="Normal"/>
+        <w:rPr/>
+      </w:pPr>
+      <w:r>
+        <w:rPr/>
+        <w:t xml:space="preserve">Los Slotmaps son estructuras de datos compuestas por 3 arrays y 2 variables numéricas. Estos tres arrays se dedican a almacenar distintos parámetros y datos. El primer array es el array “data” el cual almacenará los componentes de nuestras entidades. Crearemos un slotmap de cada tipo de componentes, es decir, los componentes por ejemplo de físicas se almacenarán en el mismo slotmap, aunque sean de distintas entidades. </w:t>
+      </w:r>
+    </w:p>
+    <w:p>
+      <w:pPr>
+        <w:pStyle w:val="Normal"/>
+        <w:rPr/>
+      </w:pPr>
+      <w:r>
+        <w:rPr/>
+        <w:t>El siguiente array a utilizar será el array de la key donde almacenaremos un número que represente en que lugar está el componente de la entidad solicitado.</w:t>
+      </w:r>
+    </w:p>
+    <w:p>
+      <w:pPr>
+        <w:pStyle w:val="Normal"/>
+        <w:rPr/>
+      </w:pPr>
+      <w:r>
+        <w:rPr/>
+        <w:t>El último será el array “erase” que contendrá la posición que hay que borrar cuando un componente se elimine.</w:t>
+      </w:r>
+    </w:p>
+    <w:p>
+      <w:pPr>
+        <w:pStyle w:val="Normal"/>
+        <w:rPr/>
+      </w:pPr>
+      <w:r>
+        <w:rPr/>
+        <w:t>Las variables se utilizarán una para generar ids para que ningun componente tenga el mismo id que el anterior, y para que aunque borremos componentes no haya uno igual. La segunda variable representará cual de las posiciones del array es la primera libre, para almacenar  en esta posición el siguiente componente a almacenar.</w:t>
+      </w:r>
+    </w:p>
+    <w:p>
+      <w:pPr>
+        <w:pStyle w:val="Normal"/>
+        <w:rPr/>
+      </w:pPr>
+      <w:r>
+        <w:rPr/>
+      </w:r>
+    </w:p>
+    <w:p>
+      <w:pPr>
+        <w:pStyle w:val="Normal"/>
+        <w:rPr/>
+      </w:pPr>
+      <w:r>
+        <w:rPr/>
+        <w:t>El funcionamiento es el siguiente</w:t>
+      </w:r>
+    </w:p>
+    <w:p>
+      <w:pPr>
+        <w:pStyle w:val="Normal"/>
+        <w:rPr/>
+      </w:pPr>
+      <w:r>
+        <w:rPr/>
+      </w:r>
+    </w:p>
+    <w:p>
+      <w:pPr>
+        <w:pStyle w:val="Normal"/>
+        <w:rPr/>
+      </w:pPr>
+      <w:r>
+        <w:rPr/>
+      </w:r>
+    </w:p>
+    <w:p>
+      <w:pPr>
+        <w:pStyle w:val="Normal"/>
+        <w:spacing w:before="0" w:after="160"/>
+        <w:rPr/>
+      </w:pPr>
+      <w:r>
+        <w:rPr/>
       </w:r>
     </w:p>
     <w:sectPr>
+      <w:type w:val="nextPage"/>
       <w:pgSz w:w="11906" w:h="16838"/>
-      <w:pgMar w:top="1417" w:right="1701" w:bottom="1417" w:left="1701" w:header="708" w:footer="708" w:gutter="0"/>
-      <w:cols w:space="708"/>
-      <w:docGrid w:linePitch="360"/>
+      <w:pgMar w:left="1701" w:right="1701" w:header="0" w:top="1417" w:footer="0" w:bottom="1417" w:gutter="0"/>
+      <w:pgNumType w:fmt="decimal"/>
+      <w:formProt w:val="false"/>
+      <w:textDirection w:val="lrTb"/>
+      <w:docGrid w:type="default" w:linePitch="360" w:charSpace="4096"/>
     </w:sectPr>
   </w:body>
 </w:document>
 </file>
 
 <file path=word/numbering.xml><?xml version="1.0" encoding="utf-8"?>
-<w:numbering xmlns:wpc="http://schemas.microsoft.com/office/word/2010/wordprocessingCanvas" xmlns:cx="http://schemas.microsoft.com/office/drawing/2014/chartex" xmlns:cx1="http://schemas.microsoft.com/office/drawing/2015/9/8/chartex" xmlns:cx2="http://schemas.microsoft.com/office/drawing/2015/10/21/chartex" xmlns:cx3="http://schemas.microsoft.com/office/drawing/2016/5/9/chartex" xmlns:cx4="http://schemas.microsoft.com/office/drawing/2016/5/10/chartex" xmlns:cx5="http://schemas.microsoft.com/office/drawing/2016/5/11/chartex" xmlns:cx6="http://schemas.microsoft.com/office/drawing/2016/5/12/chartex" xmlns:cx7="http://schemas.microsoft.com/office/drawing/2016/5/13/chartex" xmlns:cx8="http://schemas.microsoft.com/office/drawing/2016/5/14/chartex" xmlns:mc="http://schemas.openxmlformats.org/markup-compatibility/2006" xmlns:aink="http://schemas.microsoft.com/office/drawing/2016/ink" xmlns:am3d="http://schemas.microsoft.com/office/drawing/2017/model3d" xmlns:o="urn:schemas-microsoft-com:office:office" xmlns:r="http://schemas.openxmlformats.org/officeDocument/2006/relationships" xmlns:m="http://schemas.openxmlformats.org/officeDocument/2006/math" xmlns:v="urn:schemas-microsoft-com:vml" xmlns:wp14="http://schemas.microsoft.com/office/word/2010/wordprocessingDrawing" xmlns:wp="http://schemas.openxmlformats.org/drawingml/2006/wordprocessingDrawing" xmlns:w10="urn:schemas-microsoft-com:office:word" xmlns:w="http://schemas.openxmlformats.org/wordprocessingml/2006/main" xmlns:w14="http://schemas.microsoft.com/office/word/2010/wordml" xmlns:w15="http://schemas.microsoft.com/office/word/2012/wordml" xmlns:w16cex="http://schemas.microsoft.com/office/word/2018/wordml/cex" xmlns:w16cid="http://schemas.microsoft.com/office/word/2016/wordml/cid" xmlns:w16="http://schemas.microsoft.com/office/word/2018/wordml" xmlns:w16sdtdh="http://schemas.microsoft.com/office/word/2020/wordml/sdtdatahash" xmlns:w16se="http://schemas.microsoft.com/office/word/2015/wordml/symex" xmlns:wpg="http://schemas.microsoft.com/office/word/2010/wordprocessingGroup" xmlns:wpi="http://schemas.microsoft.com/office/word/2010/wordprocessingInk" xmlns:wne="http://schemas.microsoft.com/office/word/2006/wordml" xmlns:wps="http://schemas.microsoft.com/office/word/2010/wordprocessingShape" mc:Ignorable="w14 w15 w16se w16cid w16 w16cex w16sdtdh wp14">
-  <w:abstractNum w:abstractNumId="0" w15:restartNumberingAfterBreak="0">
-    <w:nsid w:val="1D47738C"/>
-    <w:multiLevelType w:val="multilevel"/>
-    <w:tmpl w:val="3514C556"/>
+<w:numbering xmlns:w="http://schemas.openxmlformats.org/wordprocessingml/2006/main" xmlns:o="urn:schemas-microsoft-com:office:office" xmlns:r="http://schemas.openxmlformats.org/officeDocument/2006/relationships" xmlns:v="urn:schemas-microsoft-com:vml">
+  <w:abstractNum w:abstractNumId="1">
     <w:lvl w:ilvl="0">
       <w:start w:val="1"/>
       <w:numFmt w:val="decimal"/>
@@ -351,7 +523,7 @@
         <w:ind w:left="720" w:hanging="360"/>
       </w:pPr>
     </w:lvl>
-    <w:lvl w:ilvl="1" w:tentative="1">
+    <w:lvl w:ilvl="1">
       <w:start w:val="1"/>
       <w:numFmt w:val="decimal"/>
       <w:lvlText w:val="%2."/>
@@ -363,7 +535,7 @@
         <w:ind w:left="1440" w:hanging="360"/>
       </w:pPr>
     </w:lvl>
-    <w:lvl w:ilvl="2" w:tentative="1">
+    <w:lvl w:ilvl="2">
       <w:start w:val="1"/>
       <w:numFmt w:val="decimal"/>
       <w:lvlText w:val="%3."/>
@@ -375,7 +547,7 @@
         <w:ind w:left="2160" w:hanging="360"/>
       </w:pPr>
     </w:lvl>
-    <w:lvl w:ilvl="3" w:tentative="1">
+    <w:lvl w:ilvl="3">
       <w:start w:val="1"/>
       <w:numFmt w:val="decimal"/>
       <w:lvlText w:val="%4."/>
@@ -387,7 +559,7 @@
         <w:ind w:left="2880" w:hanging="360"/>
       </w:pPr>
     </w:lvl>
-    <w:lvl w:ilvl="4" w:tentative="1">
+    <w:lvl w:ilvl="4">
       <w:start w:val="1"/>
       <w:numFmt w:val="decimal"/>
       <w:lvlText w:val="%5."/>
@@ -399,7 +571,7 @@
         <w:ind w:left="3600" w:hanging="360"/>
       </w:pPr>
     </w:lvl>
-    <w:lvl w:ilvl="5" w:tentative="1">
+    <w:lvl w:ilvl="5">
       <w:start w:val="1"/>
       <w:numFmt w:val="decimal"/>
       <w:lvlText w:val="%6."/>
@@ -411,7 +583,7 @@
         <w:ind w:left="4320" w:hanging="360"/>
       </w:pPr>
     </w:lvl>
-    <w:lvl w:ilvl="6" w:tentative="1">
+    <w:lvl w:ilvl="6">
       <w:start w:val="1"/>
       <w:numFmt w:val="decimal"/>
       <w:lvlText w:val="%7."/>
@@ -423,7 +595,7 @@
         <w:ind w:left="5040" w:hanging="360"/>
       </w:pPr>
     </w:lvl>
-    <w:lvl w:ilvl="7" w:tentative="1">
+    <w:lvl w:ilvl="7">
       <w:start w:val="1"/>
       <w:numFmt w:val="decimal"/>
       <w:lvlText w:val="%8."/>
@@ -435,7 +607,7 @@
         <w:ind w:left="5760" w:hanging="360"/>
       </w:pPr>
     </w:lvl>
-    <w:lvl w:ilvl="8" w:tentative="1">
+    <w:lvl w:ilvl="8">
       <w:start w:val="1"/>
       <w:numFmt w:val="decimal"/>
       <w:lvlText w:val="%9."/>
@@ -448,10 +620,7 @@
       </w:pPr>
     </w:lvl>
   </w:abstractNum>
-  <w:abstractNum w:abstractNumId="1" w15:restartNumberingAfterBreak="0">
-    <w:nsid w:val="54754537"/>
-    <w:multiLevelType w:val="multilevel"/>
-    <w:tmpl w:val="2208063E"/>
+  <w:abstractNum w:abstractNumId="2">
     <w:lvl w:ilvl="0">
       <w:start w:val="1"/>
       <w:numFmt w:val="decimal"/>
@@ -476,7 +645,7 @@
         <w:ind w:left="1440" w:hanging="360"/>
       </w:pPr>
     </w:lvl>
-    <w:lvl w:ilvl="2" w:tentative="1">
+    <w:lvl w:ilvl="2">
       <w:start w:val="1"/>
       <w:numFmt w:val="decimal"/>
       <w:lvlText w:val="%3."/>
@@ -488,7 +657,7 @@
         <w:ind w:left="2160" w:hanging="360"/>
       </w:pPr>
     </w:lvl>
-    <w:lvl w:ilvl="3" w:tentative="1">
+    <w:lvl w:ilvl="3">
       <w:start w:val="1"/>
       <w:numFmt w:val="decimal"/>
       <w:lvlText w:val="%4."/>
@@ -500,7 +669,7 @@
         <w:ind w:left="2880" w:hanging="360"/>
       </w:pPr>
     </w:lvl>
-    <w:lvl w:ilvl="4" w:tentative="1">
+    <w:lvl w:ilvl="4">
       <w:start w:val="1"/>
       <w:numFmt w:val="decimal"/>
       <w:lvlText w:val="%5."/>
@@ -512,7 +681,7 @@
         <w:ind w:left="3600" w:hanging="360"/>
       </w:pPr>
     </w:lvl>
-    <w:lvl w:ilvl="5" w:tentative="1">
+    <w:lvl w:ilvl="5">
       <w:start w:val="1"/>
       <w:numFmt w:val="decimal"/>
       <w:lvlText w:val="%6."/>
@@ -524,7 +693,7 @@
         <w:ind w:left="4320" w:hanging="360"/>
       </w:pPr>
     </w:lvl>
-    <w:lvl w:ilvl="6" w:tentative="1">
+    <w:lvl w:ilvl="6">
       <w:start w:val="1"/>
       <w:numFmt w:val="decimal"/>
       <w:lvlText w:val="%7."/>
@@ -536,7 +705,7 @@
         <w:ind w:left="5040" w:hanging="360"/>
       </w:pPr>
     </w:lvl>
-    <w:lvl w:ilvl="7" w:tentative="1">
+    <w:lvl w:ilvl="7">
       <w:start w:val="1"/>
       <w:numFmt w:val="decimal"/>
       <w:lvlText w:val="%8."/>
@@ -548,7 +717,7 @@
         <w:ind w:left="5760" w:hanging="360"/>
       </w:pPr>
     </w:lvl>
-    <w:lvl w:ilvl="8" w:tentative="1">
+    <w:lvl w:ilvl="8">
       <w:start w:val="1"/>
       <w:numFmt w:val="decimal"/>
       <w:lvlText w:val="%9."/>
@@ -558,6 +727,98 @@
           <w:tab w:val="num" w:pos="6480"/>
         </w:tabs>
         <w:ind w:left="6480" w:hanging="360"/>
+      </w:pPr>
+    </w:lvl>
+  </w:abstractNum>
+  <w:abstractNum w:abstractNumId="3">
+    <w:lvl w:ilvl="0">
+      <w:start w:val="1"/>
+      <w:numFmt w:val="none"/>
+      <w:suff w:val="nothing"/>
+      <w:lvlText w:val=""/>
+      <w:lvlJc w:val="left"/>
+      <w:pPr>
+        <w:ind w:left="0" w:hanging="0"/>
+      </w:pPr>
+    </w:lvl>
+    <w:lvl w:ilvl="1">
+      <w:start w:val="1"/>
+      <w:numFmt w:val="none"/>
+      <w:suff w:val="nothing"/>
+      <w:lvlText w:val=""/>
+      <w:lvlJc w:val="left"/>
+      <w:pPr>
+        <w:ind w:left="0" w:hanging="0"/>
+      </w:pPr>
+    </w:lvl>
+    <w:lvl w:ilvl="2">
+      <w:start w:val="1"/>
+      <w:numFmt w:val="none"/>
+      <w:suff w:val="nothing"/>
+      <w:lvlText w:val=""/>
+      <w:lvlJc w:val="left"/>
+      <w:pPr>
+        <w:ind w:left="0" w:hanging="0"/>
+      </w:pPr>
+    </w:lvl>
+    <w:lvl w:ilvl="3">
+      <w:start w:val="1"/>
+      <w:numFmt w:val="none"/>
+      <w:suff w:val="nothing"/>
+      <w:lvlText w:val=""/>
+      <w:lvlJc w:val="left"/>
+      <w:pPr>
+        <w:ind w:left="0" w:hanging="0"/>
+      </w:pPr>
+    </w:lvl>
+    <w:lvl w:ilvl="4">
+      <w:start w:val="1"/>
+      <w:numFmt w:val="none"/>
+      <w:suff w:val="nothing"/>
+      <w:lvlText w:val=""/>
+      <w:lvlJc w:val="left"/>
+      <w:pPr>
+        <w:ind w:left="0" w:hanging="0"/>
+      </w:pPr>
+    </w:lvl>
+    <w:lvl w:ilvl="5">
+      <w:start w:val="1"/>
+      <w:numFmt w:val="none"/>
+      <w:suff w:val="nothing"/>
+      <w:lvlText w:val=""/>
+      <w:lvlJc w:val="left"/>
+      <w:pPr>
+        <w:ind w:left="0" w:hanging="0"/>
+      </w:pPr>
+    </w:lvl>
+    <w:lvl w:ilvl="6">
+      <w:start w:val="1"/>
+      <w:numFmt w:val="none"/>
+      <w:suff w:val="nothing"/>
+      <w:lvlText w:val=""/>
+      <w:lvlJc w:val="left"/>
+      <w:pPr>
+        <w:ind w:left="0" w:hanging="0"/>
+      </w:pPr>
+    </w:lvl>
+    <w:lvl w:ilvl="7">
+      <w:start w:val="1"/>
+      <w:numFmt w:val="none"/>
+      <w:suff w:val="nothing"/>
+      <w:lvlText w:val=""/>
+      <w:lvlJc w:val="left"/>
+      <w:pPr>
+        <w:ind w:left="0" w:hanging="0"/>
+      </w:pPr>
+    </w:lvl>
+    <w:lvl w:ilvl="8">
+      <w:start w:val="1"/>
+      <w:numFmt w:val="none"/>
+      <w:suff w:val="nothing"/>
+      <w:lvlText w:val=""/>
+      <w:lvlJc w:val="left"/>
+      <w:pPr>
+        <w:ind w:left="0" w:hanging="0"/>
       </w:pPr>
     </w:lvl>
   </w:abstractNum>
@@ -565,39 +826,39 @@
     <w:abstractNumId w:val="1"/>
   </w:num>
   <w:num w:numId="2">
-    <w:abstractNumId w:val="0"/>
+    <w:abstractNumId w:val="2"/>
+  </w:num>
+  <w:num w:numId="3">
+    <w:abstractNumId w:val="3"/>
   </w:num>
 </w:numbering>
 </file>
 
 <file path=word/styles.xml><?xml version="1.0" encoding="utf-8"?>
-<w:styles xmlns:mc="http://schemas.openxmlformats.org/markup-compatibility/2006" xmlns:r="http://schemas.openxmlformats.org/officeDocument/2006/relationships" xmlns:w="http://schemas.openxmlformats.org/wordprocessingml/2006/main" xmlns:w14="http://schemas.microsoft.com/office/word/2010/wordml" xmlns:w15="http://schemas.microsoft.com/office/word/2012/wordml" xmlns:w16cex="http://schemas.microsoft.com/office/word/2018/wordml/cex" xmlns:w16cid="http://schemas.microsoft.com/office/word/2016/wordml/cid" xmlns:w16="http://schemas.microsoft.com/office/word/2018/wordml" xmlns:w16sdtdh="http://schemas.microsoft.com/office/word/2020/wordml/sdtdatahash" xmlns:w16se="http://schemas.microsoft.com/office/word/2015/wordml/symex" mc:Ignorable="w14 w15 w16se w16cid w16 w16cex w16sdtdh">
+<w:styles xmlns:w="http://schemas.openxmlformats.org/wordprocessingml/2006/main" xmlns:w14="http://schemas.microsoft.com/office/word/2010/wordml" xmlns:mc="http://schemas.openxmlformats.org/markup-compatibility/2006" mc:Ignorable="w14">
   <w:docDefaults>
     <w:rPrDefault>
       <w:rPr>
-        <w:rFonts w:asciiTheme="minorHAnsi" w:eastAsiaTheme="minorHAnsi" w:hAnsiTheme="minorHAnsi" w:cstheme="minorBidi"/>
-        <w:sz w:val="22"/>
+        <w:rFonts w:ascii="Calibri" w:hAnsi="Calibri" w:eastAsia="Calibri" w:cs="" w:asciiTheme="minorHAnsi" w:cstheme="minorBidi" w:eastAsiaTheme="minorHAnsi" w:hAnsiTheme="minorHAnsi"/>
         <w:szCs w:val="22"/>
         <w:lang w:val="es-ES" w:eastAsia="en-US" w:bidi="ar-SA"/>
       </w:rPr>
     </w:rPrDefault>
     <w:pPrDefault>
-      <w:pPr>
-        <w:spacing w:after="160" w:line="259" w:lineRule="auto"/>
-      </w:pPr>
+      <w:pPr/>
     </w:pPrDefault>
   </w:docDefaults>
   <w:latentStyles w:defLockedState="0" w:defUIPriority="99" w:defSemiHidden="0" w:defUnhideWhenUsed="0" w:defQFormat="0" w:count="376">
     <w:lsdException w:name="Normal" w:uiPriority="0" w:qFormat="1"/>
     <w:lsdException w:name="heading 1" w:uiPriority="9" w:qFormat="1"/>
-    <w:lsdException w:name="heading 2" w:semiHidden="1" w:uiPriority="9" w:unhideWhenUsed="1" w:qFormat="1"/>
-    <w:lsdException w:name="heading 3" w:semiHidden="1" w:uiPriority="9" w:unhideWhenUsed="1" w:qFormat="1"/>
-    <w:lsdException w:name="heading 4" w:semiHidden="1" w:uiPriority="9" w:unhideWhenUsed="1" w:qFormat="1"/>
-    <w:lsdException w:name="heading 5" w:semiHidden="1" w:uiPriority="9" w:unhideWhenUsed="1" w:qFormat="1"/>
-    <w:lsdException w:name="heading 6" w:semiHidden="1" w:uiPriority="9" w:unhideWhenUsed="1" w:qFormat="1"/>
-    <w:lsdException w:name="heading 7" w:semiHidden="1" w:uiPriority="9" w:unhideWhenUsed="1" w:qFormat="1"/>
-    <w:lsdException w:name="heading 8" w:semiHidden="1" w:uiPriority="9" w:unhideWhenUsed="1" w:qFormat="1"/>
-    <w:lsdException w:name="heading 9" w:semiHidden="1" w:uiPriority="9" w:unhideWhenUsed="1" w:qFormat="1"/>
+    <w:lsdException w:name="heading 2" w:uiPriority="9" w:semiHidden="1" w:unhideWhenUsed="1" w:qFormat="1"/>
+    <w:lsdException w:name="heading 3" w:uiPriority="9" w:semiHidden="1" w:unhideWhenUsed="1" w:qFormat="1"/>
+    <w:lsdException w:name="heading 4" w:uiPriority="9" w:semiHidden="1" w:unhideWhenUsed="1" w:qFormat="1"/>
+    <w:lsdException w:name="heading 5" w:uiPriority="9" w:semiHidden="1" w:unhideWhenUsed="1" w:qFormat="1"/>
+    <w:lsdException w:name="heading 6" w:uiPriority="9" w:semiHidden="1" w:unhideWhenUsed="1" w:qFormat="1"/>
+    <w:lsdException w:name="heading 7" w:uiPriority="9" w:semiHidden="1" w:unhideWhenUsed="1" w:qFormat="1"/>
+    <w:lsdException w:name="heading 8" w:uiPriority="9" w:semiHidden="1" w:unhideWhenUsed="1" w:qFormat="1"/>
+    <w:lsdException w:name="heading 9" w:uiPriority="9" w:semiHidden="1" w:unhideWhenUsed="1" w:qFormat="1"/>
     <w:lsdException w:name="index 1" w:semiHidden="1" w:unhideWhenUsed="1"/>
     <w:lsdException w:name="index 2" w:semiHidden="1" w:unhideWhenUsed="1"/>
     <w:lsdException w:name="index 3" w:semiHidden="1" w:unhideWhenUsed="1"/>
@@ -607,22 +868,22 @@
     <w:lsdException w:name="index 7" w:semiHidden="1" w:unhideWhenUsed="1"/>
     <w:lsdException w:name="index 8" w:semiHidden="1" w:unhideWhenUsed="1"/>
     <w:lsdException w:name="index 9" w:semiHidden="1" w:unhideWhenUsed="1"/>
-    <w:lsdException w:name="toc 1" w:semiHidden="1" w:uiPriority="39" w:unhideWhenUsed="1"/>
-    <w:lsdException w:name="toc 2" w:semiHidden="1" w:uiPriority="39" w:unhideWhenUsed="1"/>
-    <w:lsdException w:name="toc 3" w:semiHidden="1" w:uiPriority="39" w:unhideWhenUsed="1"/>
-    <w:lsdException w:name="toc 4" w:semiHidden="1" w:uiPriority="39" w:unhideWhenUsed="1"/>
-    <w:lsdException w:name="toc 5" w:semiHidden="1" w:uiPriority="39" w:unhideWhenUsed="1"/>
-    <w:lsdException w:name="toc 6" w:semiHidden="1" w:uiPriority="39" w:unhideWhenUsed="1"/>
-    <w:lsdException w:name="toc 7" w:semiHidden="1" w:uiPriority="39" w:unhideWhenUsed="1"/>
-    <w:lsdException w:name="toc 8" w:semiHidden="1" w:uiPriority="39" w:unhideWhenUsed="1"/>
-    <w:lsdException w:name="toc 9" w:semiHidden="1" w:uiPriority="39" w:unhideWhenUsed="1"/>
+    <w:lsdException w:name="toc 1" w:uiPriority="39" w:semiHidden="1" w:unhideWhenUsed="1"/>
+    <w:lsdException w:name="toc 2" w:uiPriority="39" w:semiHidden="1" w:unhideWhenUsed="1"/>
+    <w:lsdException w:name="toc 3" w:uiPriority="39" w:semiHidden="1" w:unhideWhenUsed="1"/>
+    <w:lsdException w:name="toc 4" w:uiPriority="39" w:semiHidden="1" w:unhideWhenUsed="1"/>
+    <w:lsdException w:name="toc 5" w:uiPriority="39" w:semiHidden="1" w:unhideWhenUsed="1"/>
+    <w:lsdException w:name="toc 6" w:uiPriority="39" w:semiHidden="1" w:unhideWhenUsed="1"/>
+    <w:lsdException w:name="toc 7" w:uiPriority="39" w:semiHidden="1" w:unhideWhenUsed="1"/>
+    <w:lsdException w:name="toc 8" w:uiPriority="39" w:semiHidden="1" w:unhideWhenUsed="1"/>
+    <w:lsdException w:name="toc 9" w:uiPriority="39" w:semiHidden="1" w:unhideWhenUsed="1"/>
     <w:lsdException w:name="Normal Indent" w:semiHidden="1" w:unhideWhenUsed="1"/>
     <w:lsdException w:name="footnote text" w:semiHidden="1" w:unhideWhenUsed="1"/>
     <w:lsdException w:name="annotation text" w:semiHidden="1" w:unhideWhenUsed="1"/>
     <w:lsdException w:name="header" w:semiHidden="1" w:unhideWhenUsed="1"/>
     <w:lsdException w:name="footer" w:semiHidden="1" w:unhideWhenUsed="1"/>
     <w:lsdException w:name="index heading" w:semiHidden="1" w:unhideWhenUsed="1"/>
-    <w:lsdException w:name="caption" w:semiHidden="1" w:uiPriority="35" w:unhideWhenUsed="1" w:qFormat="1"/>
+    <w:lsdException w:name="caption" w:uiPriority="35" w:semiHidden="1" w:unhideWhenUsed="1" w:qFormat="1"/>
     <w:lsdException w:name="table of figures" w:semiHidden="1" w:unhideWhenUsed="1"/>
     <w:lsdException w:name="envelope address" w:semiHidden="1" w:unhideWhenUsed="1"/>
     <w:lsdException w:name="envelope return" w:semiHidden="1" w:unhideWhenUsed="1"/>
@@ -653,7 +914,7 @@
     <w:lsdException w:name="Title" w:uiPriority="10" w:qFormat="1"/>
     <w:lsdException w:name="Closing" w:semiHidden="1" w:unhideWhenUsed="1"/>
     <w:lsdException w:name="Signature" w:semiHidden="1" w:unhideWhenUsed="1"/>
-    <w:lsdException w:name="Default Paragraph Font" w:semiHidden="1" w:uiPriority="1" w:unhideWhenUsed="1"/>
+    <w:lsdException w:name="Default Paragraph Font" w:uiPriority="1" w:semiHidden="1" w:unhideWhenUsed="1"/>
     <w:lsdException w:name="Body Text" w:semiHidden="1" w:unhideWhenUsed="1"/>
     <w:lsdException w:name="Body Text Indent" w:semiHidden="1" w:unhideWhenUsed="1"/>
     <w:lsdException w:name="List Continue" w:semiHidden="1" w:unhideWhenUsed="1"/>
@@ -853,8 +1114,8 @@
     <w:lsdException w:name="Subtle Reference" w:uiPriority="31" w:qFormat="1"/>
     <w:lsdException w:name="Intense Reference" w:uiPriority="32" w:qFormat="1"/>
     <w:lsdException w:name="Book Title" w:uiPriority="33" w:qFormat="1"/>
-    <w:lsdException w:name="Bibliography" w:semiHidden="1" w:uiPriority="37" w:unhideWhenUsed="1"/>
-    <w:lsdException w:name="TOC Heading" w:semiHidden="1" w:uiPriority="39" w:unhideWhenUsed="1" w:qFormat="1"/>
+    <w:lsdException w:name="Bibliography" w:uiPriority="37" w:semiHidden="1" w:unhideWhenUsed="1"/>
+    <w:lsdException w:name="TOC Heading" w:uiPriority="39" w:semiHidden="1" w:unhideWhenUsed="1" w:qFormat="1"/>
     <w:lsdException w:name="Plain Table 1" w:uiPriority="41"/>
     <w:lsdException w:name="Plain Table 2" w:uiPriority="42"/>
     <w:lsdException w:name="Plain Table 3" w:uiPriority="43"/>
@@ -965,15 +1226,132 @@
     <w:lsdException w:name="Unresolved Mention" w:semiHidden="1" w:unhideWhenUsed="1"/>
     <w:lsdException w:name="Smart Link" w:semiHidden="1" w:unhideWhenUsed="1"/>
   </w:latentStyles>
-  <w:style w:type="paragraph" w:default="1" w:styleId="Normal">
+  <w:style w:type="paragraph" w:styleId="Normal" w:default="1">
     <w:name w:val="Normal"/>
     <w:qFormat/>
+    <w:pPr>
+      <w:widowControl/>
+      <w:bidi w:val="0"/>
+      <w:spacing w:lineRule="auto" w:line="259" w:before="0" w:after="160"/>
+      <w:jc w:val="left"/>
+    </w:pPr>
+    <w:rPr>
+      <w:rFonts w:ascii="Calibri" w:hAnsi="Calibri" w:eastAsia="Calibri" w:cs="" w:asciiTheme="minorHAnsi" w:cstheme="minorBidi" w:eastAsiaTheme="minorHAnsi" w:hAnsiTheme="minorHAnsi"/>
+      <w:color w:val="auto"/>
+      <w:kern w:val="0"/>
+      <w:sz w:val="22"/>
+      <w:szCs w:val="22"/>
+      <w:lang w:val="es-ES" w:eastAsia="en-US" w:bidi="ar-SA"/>
+    </w:rPr>
   </w:style>
-  <w:style w:type="character" w:default="1" w:styleId="DefaultParagraphFont">
+  <w:style w:type="character" w:styleId="DefaultParagraphFont" w:default="1">
     <w:name w:val="Default Paragraph Font"/>
     <w:uiPriority w:val="1"/>
     <w:semiHidden/>
     <w:unhideWhenUsed/>
+    <w:qFormat/>
+    <w:rPr/>
+  </w:style>
+  <w:style w:type="character" w:styleId="Br0" w:customStyle="1">
+    <w:name w:val="br0"/>
+    <w:basedOn w:val="DefaultParagraphFont"/>
+    <w:qFormat/>
+    <w:rsid w:val="00bc6730"/>
+    <w:rPr/>
+  </w:style>
+  <w:style w:type="character" w:styleId="Sy0" w:customStyle="1">
+    <w:name w:val="sy0"/>
+    <w:basedOn w:val="DefaultParagraphFont"/>
+    <w:qFormat/>
+    <w:rsid w:val="00bc6730"/>
+    <w:rPr/>
+  </w:style>
+  <w:style w:type="character" w:styleId="Me2" w:customStyle="1">
+    <w:name w:val="me2"/>
+    <w:basedOn w:val="DefaultParagraphFont"/>
+    <w:qFormat/>
+    <w:rsid w:val="00bc6730"/>
+    <w:rPr/>
+  </w:style>
+  <w:style w:type="paragraph" w:styleId="Ttulo">
+    <w:name w:val="Título"/>
+    <w:basedOn w:val="Normal"/>
+    <w:next w:val="Cuerpodetexto"/>
+    <w:qFormat/>
+    <w:pPr>
+      <w:keepNext w:val="true"/>
+      <w:spacing w:before="240" w:after="120"/>
+    </w:pPr>
+    <w:rPr>
+      <w:rFonts w:ascii="Liberation Sans" w:hAnsi="Liberation Sans" w:eastAsia="Microsoft YaHei" w:cs="Lucida Sans"/>
+      <w:sz w:val="28"/>
+      <w:szCs w:val="28"/>
+    </w:rPr>
+  </w:style>
+  <w:style w:type="paragraph" w:styleId="Cuerpodetexto">
+    <w:name w:val="Body Text"/>
+    <w:basedOn w:val="Normal"/>
+    <w:pPr>
+      <w:spacing w:lineRule="auto" w:line="276" w:before="0" w:after="140"/>
+    </w:pPr>
+    <w:rPr/>
+  </w:style>
+  <w:style w:type="paragraph" w:styleId="Lista">
+    <w:name w:val="List"/>
+    <w:basedOn w:val="Cuerpodetexto"/>
+    <w:pPr/>
+    <w:rPr>
+      <w:rFonts w:cs="Lucida Sans"/>
+    </w:rPr>
+  </w:style>
+  <w:style w:type="paragraph" w:styleId="Leyenda">
+    <w:name w:val="Caption"/>
+    <w:basedOn w:val="Normal"/>
+    <w:qFormat/>
+    <w:pPr>
+      <w:suppressLineNumbers/>
+      <w:spacing w:before="120" w:after="120"/>
+    </w:pPr>
+    <w:rPr>
+      <w:rFonts w:cs="Lucida Sans"/>
+      <w:i/>
+      <w:iCs/>
+      <w:sz w:val="24"/>
+      <w:szCs w:val="24"/>
+    </w:rPr>
+  </w:style>
+  <w:style w:type="paragraph" w:styleId="Ndice">
+    <w:name w:val="Índice"/>
+    <w:basedOn w:val="Normal"/>
+    <w:qFormat/>
+    <w:pPr>
+      <w:suppressLineNumbers/>
+    </w:pPr>
+    <w:rPr>
+      <w:rFonts w:cs="Lucida Sans"/>
+    </w:rPr>
+  </w:style>
+  <w:style w:type="paragraph" w:styleId="Li1" w:customStyle="1">
+    <w:name w:val="li1"/>
+    <w:basedOn w:val="Normal"/>
+    <w:qFormat/>
+    <w:rsid w:val="00bc6730"/>
+    <w:pPr>
+      <w:spacing w:lineRule="auto" w:line="240" w:beforeAutospacing="1" w:afterAutospacing="1"/>
+    </w:pPr>
+    <w:rPr>
+      <w:rFonts w:ascii="Times New Roman" w:hAnsi="Times New Roman" w:eastAsia="Times New Roman" w:cs="Times New Roman"/>
+      <w:sz w:val="24"/>
+      <w:szCs w:val="24"/>
+      <w:lang w:eastAsia="es-ES"/>
+    </w:rPr>
+  </w:style>
+  <w:style w:type="numbering" w:styleId="NoList" w:default="1">
+    <w:name w:val="No List"/>
+    <w:uiPriority w:val="99"/>
+    <w:semiHidden/>
+    <w:unhideWhenUsed/>
+    <w:qFormat/>
   </w:style>
   <w:style w:type="table" w:default="1" w:styleId="TableNormal">
     <w:name w:val="Normal Table"/>
@@ -989,41 +1367,6 @@
         <w:right w:w="108" w:type="dxa"/>
       </w:tblCellMar>
     </w:tblPr>
-  </w:style>
-  <w:style w:type="numbering" w:default="1" w:styleId="NoList">
-    <w:name w:val="No List"/>
-    <w:uiPriority w:val="99"/>
-    <w:semiHidden/>
-    <w:unhideWhenUsed/>
-  </w:style>
-  <w:style w:type="paragraph" w:customStyle="1" w:styleId="li1">
-    <w:name w:val="li1"/>
-    <w:basedOn w:val="Normal"/>
-    <w:rsid w:val="00BC6730"/>
-    <w:pPr>
-      <w:spacing w:before="100" w:beforeAutospacing="1" w:after="100" w:afterAutospacing="1" w:line="240" w:lineRule="auto"/>
-    </w:pPr>
-    <w:rPr>
-      <w:rFonts w:ascii="Times New Roman" w:eastAsia="Times New Roman" w:hAnsi="Times New Roman" w:cs="Times New Roman"/>
-      <w:sz w:val="24"/>
-      <w:szCs w:val="24"/>
-      <w:lang w:eastAsia="es-ES"/>
-    </w:rPr>
-  </w:style>
-  <w:style w:type="character" w:customStyle="1" w:styleId="br0">
-    <w:name w:val="br0"/>
-    <w:basedOn w:val="DefaultParagraphFont"/>
-    <w:rsid w:val="00BC6730"/>
-  </w:style>
-  <w:style w:type="character" w:customStyle="1" w:styleId="sy0">
-    <w:name w:val="sy0"/>
-    <w:basedOn w:val="DefaultParagraphFont"/>
-    <w:rsid w:val="00BC6730"/>
-  </w:style>
-  <w:style w:type="character" w:customStyle="1" w:styleId="me2">
-    <w:name w:val="me2"/>
-    <w:basedOn w:val="DefaultParagraphFont"/>
-    <w:rsid w:val="00BC6730"/>
   </w:style>
 </w:styles>
 </file>

</xml_diff>